<commit_message>
Bo sung noi dung bao cao
</commit_message>
<xml_diff>
--- a/Nội dung báo cáo/Báo-cáo-BTL-nhóm-1.docx
+++ b/Nội dung báo cáo/Báo-cáo-BTL-nhóm-1.docx
@@ -94,7 +94,7 @@
               </wp:anchor>
             </w:drawing>
           </mc:Choice>
-          <mc:Fallback xmlns:w16sdtdh="http://schemas.microsoft.com/office/word/2020/wordml/sdtdatahash" xmlns:w16du="http://schemas.microsoft.com/office/word/2023/wordml/word16du" xmlns:w16="http://schemas.microsoft.com/office/word/2018/wordml" xmlns:w16cid="http://schemas.microsoft.com/office/word/2016/wordml/cid" xmlns:w16cex="http://schemas.microsoft.com/office/word/2018/wordml/cex" xmlns:oel="http://schemas.microsoft.com/office/2019/extlst" xmlns:am3d="http://schemas.microsoft.com/office/drawing/2017/model3d" xmlns:aink="http://schemas.microsoft.com/office/drawing/2016/ink" xmlns:cx8="http://schemas.microsoft.com/office/drawing/2016/5/14/chartex" xmlns:cx7="http://schemas.microsoft.com/office/drawing/2016/5/13/chartex" xmlns:cx6="http://schemas.microsoft.com/office/drawing/2016/5/12/chartex" xmlns:cx5="http://schemas.microsoft.com/office/drawing/2016/5/11/chartex" xmlns:cx4="http://schemas.microsoft.com/office/drawing/2016/5/10/chartex" xmlns:cx3="http://schemas.microsoft.com/office/drawing/2016/5/9/chartex" xmlns:cx2="http://schemas.microsoft.com/office/drawing/2015/10/21/chartex" xmlns:cx1="http://schemas.microsoft.com/office/drawing/2015/9/8/chartex">
+          <mc:Fallback xmlns:cx1="http://schemas.microsoft.com/office/drawing/2015/9/8/chartex" xmlns:cx2="http://schemas.microsoft.com/office/drawing/2015/10/21/chartex" xmlns:cx3="http://schemas.microsoft.com/office/drawing/2016/5/9/chartex" xmlns:cx4="http://schemas.microsoft.com/office/drawing/2016/5/10/chartex" xmlns:cx5="http://schemas.microsoft.com/office/drawing/2016/5/11/chartex" xmlns:cx6="http://schemas.microsoft.com/office/drawing/2016/5/12/chartex" xmlns:cx7="http://schemas.microsoft.com/office/drawing/2016/5/13/chartex" xmlns:cx8="http://schemas.microsoft.com/office/drawing/2016/5/14/chartex" xmlns:aink="http://schemas.microsoft.com/office/drawing/2016/ink" xmlns:am3d="http://schemas.microsoft.com/office/drawing/2017/model3d" xmlns:oel="http://schemas.microsoft.com/office/2019/extlst" xmlns:w16cex="http://schemas.microsoft.com/office/word/2018/wordml/cex" xmlns:w16cid="http://schemas.microsoft.com/office/word/2016/wordml/cid" xmlns:w16="http://schemas.microsoft.com/office/word/2018/wordml" xmlns:w16du="http://schemas.microsoft.com/office/word/2023/wordml/word16du" xmlns:w16sdtdh="http://schemas.microsoft.com/office/word/2020/wordml/sdtdatahash">
             <w:pict>
               <v:line w14:anchorId="5ABD0D4B" id="Straight Connector 3" o:spid="_x0000_s1026" style="position:absolute;z-index:251659264;visibility:visible;mso-wrap-style:square;mso-wrap-distance-left:9pt;mso-wrap-distance-top:0;mso-wrap-distance-right:9pt;mso-wrap-distance-bottom:0;mso-position-horizontal:absolute;mso-position-horizontal-relative:text;mso-position-vertical:absolute;mso-position-vertical-relative:text" from="132.95pt,19.95pt" to="322.55pt,19.95pt" o:gfxdata="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" strokecolor="black [3213]" strokeweight="1pt">
                 <v:stroke joinstyle="miter"/>
@@ -6408,8 +6408,6 @@
       <w:r>
         <w:br w:type="page"/>
       </w:r>
-      <w:bookmarkStart w:id="1" w:name="_GoBack"/>
-      <w:bookmarkEnd w:id="1"/>
     </w:p>
     <w:p>
       <w:pPr>
@@ -6559,9 +6557,9 @@
           <w:szCs w:val="38"/>
         </w:rPr>
       </w:pPr>
-      <w:bookmarkStart w:id="2" w:name="_heading=h.gjdgxs" w:colFirst="0" w:colLast="0"/>
-      <w:bookmarkStart w:id="3" w:name="_Toc135508975"/>
-      <w:bookmarkEnd w:id="2"/>
+      <w:bookmarkStart w:id="1" w:name="_heading=h.gjdgxs" w:colFirst="0" w:colLast="0"/>
+      <w:bookmarkStart w:id="2" w:name="_Toc135508975"/>
+      <w:bookmarkEnd w:id="1"/>
       <w:r>
         <w:rPr>
           <w:szCs w:val="38"/>
@@ -6569,29 +6567,29 @@
         <w:lastRenderedPageBreak/>
         <w:t>CHƯƠNG 1: TỔNG QUAN VỀ NỘI DUNG NGHIÊN CỨU</w:t>
       </w:r>
-      <w:bookmarkEnd w:id="3"/>
+      <w:bookmarkEnd w:id="2"/>
     </w:p>
     <w:p>
       <w:pPr>
         <w:pStyle w:val="Heading2"/>
         <w:spacing w:line="360" w:lineRule="auto"/>
       </w:pPr>
-      <w:bookmarkStart w:id="4" w:name="_heading=h.30j0zll" w:colFirst="0" w:colLast="0"/>
-      <w:bookmarkStart w:id="5" w:name="_Toc135508976"/>
+      <w:bookmarkStart w:id="3" w:name="_heading=h.30j0zll" w:colFirst="0" w:colLast="0"/>
+      <w:bookmarkStart w:id="4" w:name="_Toc135508976"/>
+      <w:bookmarkEnd w:id="3"/>
+      <w:r>
+        <w:t>I. Giới thiệu về ngôn ngữ lập trình Java</w:t>
+      </w:r>
+      <w:r>
+        <w:rPr>
+          <w:lang w:val="en-US"/>
+        </w:rPr>
+        <w:t>Script</w:t>
+      </w:r>
+      <w:r>
+        <w:t>, HTML, CSS và phần mềm Visual Studio Code</w:t>
+      </w:r>
       <w:bookmarkEnd w:id="4"/>
-      <w:r>
-        <w:t>I. Giới thiệu về ngôn ngữ lập trình Java</w:t>
-      </w:r>
-      <w:r>
-        <w:rPr>
-          <w:lang w:val="en-US"/>
-        </w:rPr>
-        <w:t>Script</w:t>
-      </w:r>
-      <w:r>
-        <w:t>, HTML, CSS và phần mềm Visual Studio Code</w:t>
-      </w:r>
-      <w:bookmarkEnd w:id="5"/>
     </w:p>
     <w:p>
       <w:pPr>
@@ -6601,19 +6599,19 @@
           <w:lang w:val="en-US"/>
         </w:rPr>
       </w:pPr>
-      <w:bookmarkStart w:id="6" w:name="_heading=h.1fob9te" w:colFirst="0" w:colLast="0"/>
-      <w:bookmarkStart w:id="7" w:name="_Toc135508977"/>
+      <w:bookmarkStart w:id="5" w:name="_heading=h.1fob9te" w:colFirst="0" w:colLast="0"/>
+      <w:bookmarkStart w:id="6" w:name="_Toc135508977"/>
+      <w:bookmarkEnd w:id="5"/>
+      <w:r>
+        <w:t>1. Ngôn ngữ lập trình Java</w:t>
+      </w:r>
+      <w:r>
+        <w:rPr>
+          <w:lang w:val="en-US"/>
+        </w:rPr>
+        <w:t>Script</w:t>
+      </w:r>
       <w:bookmarkEnd w:id="6"/>
-      <w:r>
-        <w:t>1. Ngôn ngữ lập trình Java</w:t>
-      </w:r>
-      <w:r>
-        <w:rPr>
-          <w:lang w:val="en-US"/>
-        </w:rPr>
-        <w:t>Script</w:t>
-      </w:r>
-      <w:bookmarkEnd w:id="7"/>
     </w:p>
     <w:p>
       <w:pPr>
@@ -7276,25 +7274,38 @@
           <w:rStyle w:val="SubtleEmphasis"/>
         </w:rPr>
       </w:pPr>
-      <w:bookmarkStart w:id="8" w:name="_Toc135511114"/>
+      <w:bookmarkStart w:id="7" w:name="_Toc135511114"/>
       <w:r>
         <w:t xml:space="preserve">Hình </w:t>
       </w:r>
-      <w:fldSimple w:instr=" SEQ Hình \* ARABIC ">
-        <w:r>
-          <w:rPr>
-            <w:noProof/>
-          </w:rPr>
-          <w:t>1</w:t>
-        </w:r>
-      </w:fldSimple>
+      <w:r>
+        <w:fldChar w:fldCharType="begin"/>
+      </w:r>
+      <w:r>
+        <w:instrText xml:space="preserve"> SEQ Hình \* ARABIC </w:instrText>
+      </w:r>
+      <w:r>
+        <w:fldChar w:fldCharType="separate"/>
+      </w:r>
       <w:r>
         <w:rPr>
           <w:noProof/>
         </w:rPr>
+        <w:t>1</w:t>
+      </w:r>
+      <w:r>
+        <w:rPr>
+          <w:noProof/>
+        </w:rPr>
+        <w:fldChar w:fldCharType="end"/>
+      </w:r>
+      <w:r>
+        <w:rPr>
+          <w:noProof/>
+        </w:rPr>
         <w:t>: Ngôn ngữ Javascript</w:t>
       </w:r>
-      <w:bookmarkEnd w:id="8"/>
+      <w:bookmarkEnd w:id="7"/>
     </w:p>
     <w:p>
       <w:pPr>
@@ -7458,9 +7469,9 @@
           <w:szCs w:val="28"/>
         </w:rPr>
       </w:pPr>
-      <w:bookmarkStart w:id="9" w:name="_heading=h.3znysh7" w:colFirst="0" w:colLast="0"/>
-      <w:bookmarkStart w:id="10" w:name="_Toc135508978"/>
-      <w:bookmarkEnd w:id="9"/>
+      <w:bookmarkStart w:id="8" w:name="_heading=h.3znysh7" w:colFirst="0" w:colLast="0"/>
+      <w:bookmarkStart w:id="9" w:name="_Toc135508978"/>
+      <w:bookmarkEnd w:id="8"/>
       <w:r>
         <w:rPr>
           <w:szCs w:val="28"/>
@@ -7469,7 +7480,7 @@
         <w:lastRenderedPageBreak/>
         <w:t>2. Ngôn ngữ HTML và CSS</w:t>
       </w:r>
-      <w:bookmarkEnd w:id="10"/>
+      <w:bookmarkEnd w:id="9"/>
     </w:p>
     <w:p>
       <w:pPr>
@@ -7479,16 +7490,16 @@
           <w:szCs w:val="28"/>
         </w:rPr>
       </w:pPr>
-      <w:bookmarkStart w:id="11" w:name="_heading=h.2et92p0" w:colFirst="0" w:colLast="0"/>
-      <w:bookmarkStart w:id="12" w:name="_Toc135508979"/>
+      <w:bookmarkStart w:id="10" w:name="_heading=h.2et92p0" w:colFirst="0" w:colLast="0"/>
+      <w:bookmarkStart w:id="11" w:name="_Toc135508979"/>
+      <w:bookmarkEnd w:id="10"/>
+      <w:r>
+        <w:rPr>
+          <w:szCs w:val="28"/>
+        </w:rPr>
+        <w:t>2.1. Định nghĩa về HTML và CSS</w:t>
+      </w:r>
       <w:bookmarkEnd w:id="11"/>
-      <w:r>
-        <w:rPr>
-          <w:szCs w:val="28"/>
-        </w:rPr>
-        <w:t>2.1. Định nghĩa về HTML và CSS</w:t>
-      </w:r>
-      <w:bookmarkEnd w:id="12"/>
     </w:p>
     <w:p>
       <w:pPr>
@@ -7534,17 +7545,17 @@
           <w:szCs w:val="28"/>
         </w:rPr>
       </w:pPr>
-      <w:bookmarkStart w:id="13" w:name="_heading=h.tyjcwt" w:colFirst="0" w:colLast="0"/>
-      <w:bookmarkStart w:id="14" w:name="_Toc135508980"/>
+      <w:bookmarkStart w:id="12" w:name="_heading=h.tyjcwt" w:colFirst="0" w:colLast="0"/>
+      <w:bookmarkStart w:id="13" w:name="_Toc135508980"/>
+      <w:bookmarkEnd w:id="12"/>
+      <w:r>
+        <w:rPr>
+          <w:szCs w:val="28"/>
+          <w:highlight w:val="white"/>
+        </w:rPr>
+        <w:t>2.2. Cấu trúc cơ bản của HTML</w:t>
+      </w:r>
       <w:bookmarkEnd w:id="13"/>
-      <w:r>
-        <w:rPr>
-          <w:szCs w:val="28"/>
-          <w:highlight w:val="white"/>
-        </w:rPr>
-        <w:t>2.2. Cấu trúc cơ bản của HTML</w:t>
-      </w:r>
-      <w:bookmarkEnd w:id="14"/>
     </w:p>
     <w:p>
       <w:pPr>
@@ -8264,16 +8275,16 @@
           <w:szCs w:val="27"/>
         </w:rPr>
       </w:pPr>
-      <w:bookmarkStart w:id="15" w:name="_heading=h.3dy6vkm" w:colFirst="0" w:colLast="0"/>
-      <w:bookmarkStart w:id="16" w:name="_Toc135508981"/>
+      <w:bookmarkStart w:id="14" w:name="_heading=h.3dy6vkm" w:colFirst="0" w:colLast="0"/>
+      <w:bookmarkStart w:id="15" w:name="_Toc135508981"/>
+      <w:bookmarkEnd w:id="14"/>
+      <w:r>
+        <w:rPr>
+          <w:highlight w:val="white"/>
+        </w:rPr>
+        <w:t>2.3. Các thẻ cơ bản trong HTML</w:t>
+      </w:r>
       <w:bookmarkEnd w:id="15"/>
-      <w:r>
-        <w:rPr>
-          <w:highlight w:val="white"/>
-        </w:rPr>
-        <w:t>2.3. Các thẻ cơ bản trong HTML</w:t>
-      </w:r>
-      <w:bookmarkEnd w:id="16"/>
     </w:p>
     <w:p>
       <w:pPr>
@@ -9252,11 +9263,11 @@
         </w:numPr>
         <w:spacing w:line="360" w:lineRule="auto"/>
       </w:pPr>
-      <w:bookmarkStart w:id="17" w:name="_Toc135508982"/>
+      <w:bookmarkStart w:id="16" w:name="_Toc135508982"/>
       <w:r>
         <w:t>Bố cục và cấu trúc của một đoạn CSS</w:t>
       </w:r>
-      <w:bookmarkEnd w:id="17"/>
+      <w:bookmarkEnd w:id="16"/>
     </w:p>
     <w:p>
       <w:pPr>
@@ -9694,14 +9705,14 @@
           <w:szCs w:val="28"/>
         </w:rPr>
       </w:pPr>
-      <w:bookmarkStart w:id="18" w:name="_Toc135508983"/>
+      <w:bookmarkStart w:id="17" w:name="_Toc135508983"/>
       <w:r>
         <w:rPr>
           <w:szCs w:val="28"/>
         </w:rPr>
         <w:t>Cách nhúng CSS vào website</w:t>
       </w:r>
-      <w:bookmarkEnd w:id="18"/>
+      <w:bookmarkEnd w:id="17"/>
     </w:p>
     <w:p>
       <w:pPr>
@@ -10082,13 +10093,13 @@
         <w:pStyle w:val="Heading3"/>
         <w:spacing w:line="360" w:lineRule="auto"/>
       </w:pPr>
-      <w:bookmarkStart w:id="19" w:name="_heading=h.1t3h5sf" w:colFirst="0" w:colLast="0"/>
-      <w:bookmarkStart w:id="20" w:name="_Toc135508984"/>
+      <w:bookmarkStart w:id="18" w:name="_heading=h.1t3h5sf" w:colFirst="0" w:colLast="0"/>
+      <w:bookmarkStart w:id="19" w:name="_Toc135508984"/>
+      <w:bookmarkEnd w:id="18"/>
+      <w:r>
+        <w:t>3. Phần mềm Visual Studio Code</w:t>
+      </w:r>
       <w:bookmarkEnd w:id="19"/>
-      <w:r>
-        <w:t>3. Phần mềm Visual Studio Code</w:t>
-      </w:r>
-      <w:bookmarkEnd w:id="20"/>
     </w:p>
     <w:p>
       <w:pPr>
@@ -10246,25 +10257,38 @@
           <w:szCs w:val="22"/>
         </w:rPr>
       </w:pPr>
-      <w:bookmarkStart w:id="21" w:name="_Toc135511115"/>
+      <w:bookmarkStart w:id="20" w:name="_Toc135511115"/>
       <w:r>
         <w:t xml:space="preserve">Hình </w:t>
       </w:r>
-      <w:fldSimple w:instr=" SEQ Hình \* ARABIC ">
-        <w:r>
-          <w:rPr>
-            <w:noProof/>
-          </w:rPr>
-          <w:t>2</w:t>
-        </w:r>
-      </w:fldSimple>
+      <w:r>
+        <w:fldChar w:fldCharType="begin"/>
+      </w:r>
+      <w:r>
+        <w:instrText xml:space="preserve"> SEQ Hình \* ARABIC </w:instrText>
+      </w:r>
+      <w:r>
+        <w:fldChar w:fldCharType="separate"/>
+      </w:r>
+      <w:r>
+        <w:rPr>
+          <w:noProof/>
+        </w:rPr>
+        <w:t>2</w:t>
+      </w:r>
+      <w:r>
+        <w:rPr>
+          <w:noProof/>
+        </w:rPr>
+        <w:fldChar w:fldCharType="end"/>
+      </w:r>
       <w:r>
         <w:t xml:space="preserve">: </w:t>
       </w:r>
       <w:r>
         <w:t>Phần mềm Visual Studio</w:t>
       </w:r>
-      <w:bookmarkEnd w:id="21"/>
+      <w:bookmarkEnd w:id="20"/>
     </w:p>
     <w:p>
       <w:pPr>
@@ -10469,25 +10493,38 @@
         <w:pStyle w:val="Caption"/>
         <w:spacing w:line="360" w:lineRule="auto"/>
       </w:pPr>
-      <w:bookmarkStart w:id="22" w:name="_Toc135511116"/>
+      <w:bookmarkStart w:id="21" w:name="_Toc135511116"/>
       <w:r>
         <w:t xml:space="preserve">Hình </w:t>
       </w:r>
-      <w:fldSimple w:instr=" SEQ Hình \* ARABIC ">
-        <w:r>
-          <w:rPr>
-            <w:noProof/>
-          </w:rPr>
-          <w:t>3</w:t>
-        </w:r>
-      </w:fldSimple>
+      <w:r>
+        <w:fldChar w:fldCharType="begin"/>
+      </w:r>
+      <w:r>
+        <w:instrText xml:space="preserve"> SEQ Hình \* ARABIC </w:instrText>
+      </w:r>
+      <w:r>
+        <w:fldChar w:fldCharType="separate"/>
+      </w:r>
       <w:r>
         <w:rPr>
           <w:noProof/>
         </w:rPr>
+        <w:t>3</w:t>
+      </w:r>
+      <w:r>
+        <w:rPr>
+          <w:noProof/>
+        </w:rPr>
+        <w:fldChar w:fldCharType="end"/>
+      </w:r>
+      <w:r>
+        <w:rPr>
+          <w:noProof/>
+        </w:rPr>
         <w:t>: Ngôn ngữ lập trình C#</w:t>
       </w:r>
-      <w:bookmarkEnd w:id="22"/>
+      <w:bookmarkEnd w:id="21"/>
       <w:r>
         <w:rPr>
           <w:sz w:val="28"/>
@@ -10770,25 +10807,38 @@
           <w:rStyle w:val="SubtleEmphasis"/>
         </w:rPr>
       </w:pPr>
-      <w:bookmarkStart w:id="23" w:name="_Toc135511117"/>
+      <w:bookmarkStart w:id="22" w:name="_Toc135511117"/>
       <w:r>
         <w:t xml:space="preserve">Hình </w:t>
       </w:r>
-      <w:fldSimple w:instr=" SEQ Hình \* ARABIC ">
-        <w:r>
-          <w:rPr>
-            <w:noProof/>
-          </w:rPr>
-          <w:t>4</w:t>
-        </w:r>
-      </w:fldSimple>
+      <w:r>
+        <w:fldChar w:fldCharType="begin"/>
+      </w:r>
+      <w:r>
+        <w:instrText xml:space="preserve"> SEQ Hình \* ARABIC </w:instrText>
+      </w:r>
+      <w:r>
+        <w:fldChar w:fldCharType="separate"/>
+      </w:r>
       <w:r>
         <w:rPr>
           <w:noProof/>
         </w:rPr>
+        <w:t>4</w:t>
+      </w:r>
+      <w:r>
+        <w:rPr>
+          <w:noProof/>
+        </w:rPr>
+        <w:fldChar w:fldCharType="end"/>
+      </w:r>
+      <w:r>
+        <w:rPr>
+          <w:noProof/>
+        </w:rPr>
         <w:t>: Kho lưu trữ an toàn</w:t>
       </w:r>
-      <w:bookmarkEnd w:id="23"/>
+      <w:bookmarkEnd w:id="22"/>
     </w:p>
     <w:p>
       <w:pPr>
@@ -11092,25 +11142,38 @@
         <w:pStyle w:val="Caption"/>
         <w:spacing w:line="360" w:lineRule="auto"/>
       </w:pPr>
-      <w:bookmarkStart w:id="24" w:name="_Toc135511118"/>
+      <w:bookmarkStart w:id="23" w:name="_Toc135511118"/>
       <w:r>
         <w:t xml:space="preserve">Hình </w:t>
       </w:r>
-      <w:fldSimple w:instr=" SEQ Hình \* ARABIC ">
-        <w:r>
-          <w:rPr>
-            <w:noProof/>
-          </w:rPr>
-          <w:t>5</w:t>
-        </w:r>
-      </w:fldSimple>
+      <w:r>
+        <w:fldChar w:fldCharType="begin"/>
+      </w:r>
+      <w:r>
+        <w:instrText xml:space="preserve"> SEQ Hình \* ARABIC </w:instrText>
+      </w:r>
+      <w:r>
+        <w:fldChar w:fldCharType="separate"/>
+      </w:r>
       <w:r>
         <w:rPr>
           <w:noProof/>
         </w:rPr>
+        <w:t>5</w:t>
+      </w:r>
+      <w:r>
+        <w:rPr>
+          <w:noProof/>
+        </w:rPr>
+        <w:fldChar w:fldCharType="end"/>
+      </w:r>
+      <w:r>
+        <w:rPr>
+          <w:noProof/>
+        </w:rPr>
         <w:t>: Intellisense</w:t>
       </w:r>
-      <w:bookmarkEnd w:id="24"/>
+      <w:bookmarkEnd w:id="23"/>
     </w:p>
     <w:p>
       <w:pPr>
@@ -11235,22 +11298,35 @@
         <w:pStyle w:val="Caption"/>
         <w:spacing w:line="360" w:lineRule="auto"/>
       </w:pPr>
-      <w:bookmarkStart w:id="25" w:name="_Toc135511119"/>
+      <w:bookmarkStart w:id="24" w:name="_Toc135511119"/>
       <w:r>
         <w:t xml:space="preserve">Hình </w:t>
       </w:r>
-      <w:fldSimple w:instr=" SEQ Hình \* ARABIC ">
-        <w:r>
-          <w:rPr>
-            <w:noProof/>
-          </w:rPr>
-          <w:t>6</w:t>
-        </w:r>
-      </w:fldSimple>
+      <w:r>
+        <w:fldChar w:fldCharType="begin"/>
+      </w:r>
+      <w:r>
+        <w:instrText xml:space="preserve"> SEQ Hình \* ARABIC </w:instrText>
+      </w:r>
+      <w:r>
+        <w:fldChar w:fldCharType="separate"/>
+      </w:r>
       <w:r>
         <w:rPr>
           <w:noProof/>
         </w:rPr>
+        <w:t>6</w:t>
+      </w:r>
+      <w:r>
+        <w:rPr>
+          <w:noProof/>
+        </w:rPr>
+        <w:fldChar w:fldCharType="end"/>
+      </w:r>
+      <w:r>
+        <w:rPr>
+          <w:noProof/>
+        </w:rPr>
         <w:t xml:space="preserve"> : Visual Studio 20</w:t>
       </w:r>
       <w:r>
@@ -11259,7 +11335,7 @@
         </w:rPr>
         <w:t>22</w:t>
       </w:r>
-      <w:bookmarkEnd w:id="25"/>
+      <w:bookmarkEnd w:id="24"/>
     </w:p>
     <w:p>
       <w:pPr>
@@ -11463,16 +11539,16 @@
         <w:pStyle w:val="Heading2"/>
         <w:spacing w:line="360" w:lineRule="auto"/>
       </w:pPr>
-      <w:bookmarkStart w:id="26" w:name="_heading=h.4d34og8" w:colFirst="0" w:colLast="0"/>
+      <w:bookmarkStart w:id="25" w:name="_heading=h.4d34og8" w:colFirst="0" w:colLast="0"/>
+      <w:bookmarkEnd w:id="25"/>
+      <w:r>
+        <w:t> </w:t>
+      </w:r>
+      <w:bookmarkStart w:id="26" w:name="_Toc135508985"/>
+      <w:r>
+        <w:t>II. Giới thiệu về cơ sở dữ liệu Mysql</w:t>
+      </w:r>
       <w:bookmarkEnd w:id="26"/>
-      <w:r>
-        <w:t> </w:t>
-      </w:r>
-      <w:bookmarkStart w:id="27" w:name="_Toc135508985"/>
-      <w:r>
-        <w:t>II. Giới thiệu về cơ sở dữ liệu Mysql</w:t>
-      </w:r>
-      <w:bookmarkEnd w:id="27"/>
     </w:p>
     <w:p>
       <w:pPr>
@@ -12003,12 +12079,12 @@
         <w:pStyle w:val="Heading1"/>
         <w:spacing w:line="360" w:lineRule="auto"/>
       </w:pPr>
-      <w:bookmarkStart w:id="28" w:name="_Toc135508986"/>
+      <w:bookmarkStart w:id="27" w:name="_Toc135508986"/>
       <w:r>
         <w:lastRenderedPageBreak/>
         <w:t>CHƯƠNG 2. PHÂN TÍCH VÀ THIẾT KẾ HỆ THỐNG</w:t>
       </w:r>
-      <w:bookmarkEnd w:id="28"/>
+      <w:bookmarkEnd w:id="27"/>
     </w:p>
     <w:p>
       <w:pPr>
@@ -12019,11 +12095,11 @@
         </w:numPr>
         <w:spacing w:line="360" w:lineRule="auto"/>
       </w:pPr>
-      <w:bookmarkStart w:id="29" w:name="_Toc135508987"/>
+      <w:bookmarkStart w:id="28" w:name="_Toc135508987"/>
       <w:r>
         <w:t>Khảo sát hệ thống</w:t>
       </w:r>
-      <w:bookmarkEnd w:id="29"/>
+      <w:bookmarkEnd w:id="28"/>
     </w:p>
     <w:p>
       <w:pPr>
@@ -12034,11 +12110,11 @@
         </w:numPr>
         <w:spacing w:line="360" w:lineRule="auto"/>
       </w:pPr>
-      <w:bookmarkStart w:id="30" w:name="_Toc135508988"/>
+      <w:bookmarkStart w:id="29" w:name="_Toc135508988"/>
       <w:r>
         <w:t>Khảo sát sơ bộ</w:t>
       </w:r>
-      <w:bookmarkEnd w:id="30"/>
+      <w:bookmarkEnd w:id="29"/>
     </w:p>
     <w:p>
       <w:pPr>
@@ -12188,7 +12264,7 @@
         </w:numPr>
         <w:spacing w:line="360" w:lineRule="auto"/>
       </w:pPr>
-      <w:bookmarkStart w:id="31" w:name="_Toc135508989"/>
+      <w:bookmarkStart w:id="30" w:name="_Toc135508989"/>
       <w:r>
         <w:rPr>
           <w:lang w:val="en-US"/>
@@ -12201,7 +12277,7 @@
       <w:r>
         <w:t>ặc tả người dùng</w:t>
       </w:r>
-      <w:bookmarkEnd w:id="31"/>
+      <w:bookmarkEnd w:id="30"/>
     </w:p>
     <w:p>
       <w:pPr>
@@ -12213,11 +12289,11 @@
         <w:spacing w:line="360" w:lineRule="auto"/>
         <w:ind w:left="426"/>
       </w:pPr>
-      <w:bookmarkStart w:id="32" w:name="_Toc135508990"/>
+      <w:bookmarkStart w:id="31" w:name="_Toc135508990"/>
       <w:r>
         <w:t>Khảo sát chi tiết</w:t>
       </w:r>
-      <w:bookmarkEnd w:id="32"/>
+      <w:bookmarkEnd w:id="31"/>
     </w:p>
     <w:p>
       <w:pPr>
@@ -12709,11 +12785,11 @@
         <w:ind w:left="426"/>
         <w:jc w:val="both"/>
       </w:pPr>
-      <w:bookmarkStart w:id="33" w:name="_Toc135508991"/>
+      <w:bookmarkStart w:id="32" w:name="_Toc135508991"/>
       <w:r>
         <w:t>Yêu cầu chức năng:</w:t>
       </w:r>
-      <w:bookmarkEnd w:id="33"/>
+      <w:bookmarkEnd w:id="32"/>
     </w:p>
     <w:p>
       <w:pPr>
@@ -12781,11 +12857,11 @@
         <w:ind w:left="567" w:hanging="513"/>
         <w:jc w:val="both"/>
       </w:pPr>
-      <w:bookmarkStart w:id="34" w:name="_Toc135508992"/>
+      <w:bookmarkStart w:id="33" w:name="_Toc135508992"/>
       <w:r>
         <w:t>Yêu cầu phi chức năng:</w:t>
       </w:r>
-      <w:bookmarkEnd w:id="34"/>
+      <w:bookmarkEnd w:id="33"/>
     </w:p>
     <w:p>
       <w:pPr>
@@ -13039,14 +13115,14 @@
           <w:numId w:val="44"/>
         </w:numPr>
       </w:pPr>
-      <w:bookmarkStart w:id="35" w:name="_Toc135508993"/>
+      <w:bookmarkStart w:id="34" w:name="_Toc135508993"/>
       <w:r>
         <w:t>Phân tích hệ thốn</w:t>
       </w:r>
       <w:r>
         <w:t>g</w:t>
       </w:r>
-      <w:bookmarkEnd w:id="35"/>
+      <w:bookmarkEnd w:id="34"/>
     </w:p>
     <w:p>
       <w:pPr>
@@ -13056,11 +13132,11 @@
           <w:numId w:val="54"/>
         </w:numPr>
       </w:pPr>
-      <w:bookmarkStart w:id="36" w:name="_Toc135508994"/>
+      <w:bookmarkStart w:id="35" w:name="_Toc135508994"/>
       <w:r>
         <w:t>Biểu đồ use case</w:t>
       </w:r>
-      <w:bookmarkEnd w:id="36"/>
+      <w:bookmarkEnd w:id="35"/>
     </w:p>
     <w:p>
       <w:pPr>
@@ -13295,22 +13371,35 @@
       <w:pPr>
         <w:pStyle w:val="Caption"/>
       </w:pPr>
-      <w:bookmarkStart w:id="37" w:name="_Toc135511120"/>
+      <w:bookmarkStart w:id="36" w:name="_Toc135511120"/>
       <w:r>
         <w:t xml:space="preserve">Hình </w:t>
       </w:r>
-      <w:fldSimple w:instr=" SEQ Hình \* ARABIC ">
-        <w:r>
-          <w:rPr>
-            <w:noProof/>
-          </w:rPr>
-          <w:t>7</w:t>
-        </w:r>
-      </w:fldSimple>
+      <w:r>
+        <w:fldChar w:fldCharType="begin"/>
+      </w:r>
+      <w:r>
+        <w:instrText xml:space="preserve"> SEQ Hình \* ARABIC </w:instrText>
+      </w:r>
+      <w:r>
+        <w:fldChar w:fldCharType="separate"/>
+      </w:r>
+      <w:r>
+        <w:rPr>
+          <w:noProof/>
+        </w:rPr>
+        <w:t>7</w:t>
+      </w:r>
+      <w:r>
+        <w:rPr>
+          <w:noProof/>
+        </w:rPr>
+        <w:fldChar w:fldCharType="end"/>
+      </w:r>
       <w:r>
         <w:t xml:space="preserve"> : Sơ đồ usecase</w:t>
       </w:r>
-      <w:bookmarkEnd w:id="37"/>
+      <w:bookmarkEnd w:id="36"/>
     </w:p>
     <w:p>
       <w:pPr>
@@ -13320,11 +13409,11 @@
           <w:numId w:val="54"/>
         </w:numPr>
       </w:pPr>
-      <w:bookmarkStart w:id="38" w:name="_Toc135508995"/>
+      <w:bookmarkStart w:id="37" w:name="_Toc135508995"/>
       <w:r>
         <w:t>Mô tả chi tiết các use case</w:t>
       </w:r>
-      <w:bookmarkEnd w:id="38"/>
+      <w:bookmarkEnd w:id="37"/>
     </w:p>
     <w:p>
       <w:pPr>
@@ -13334,11 +13423,11 @@
           <w:numId w:val="54"/>
         </w:numPr>
       </w:pPr>
-      <w:bookmarkStart w:id="39" w:name="_Toc135508996"/>
+      <w:bookmarkStart w:id="38" w:name="_Toc135508996"/>
       <w:r>
         <w:t>Mô tả use case Đăng ký tài khoản</w:t>
       </w:r>
-      <w:bookmarkEnd w:id="39"/>
+      <w:bookmarkEnd w:id="38"/>
       <w:r>
         <w:t xml:space="preserve"> </w:t>
       </w:r>
@@ -13854,11 +13943,11 @@
           <w:numId w:val="54"/>
         </w:numPr>
       </w:pPr>
-      <w:bookmarkStart w:id="40" w:name="_Toc135508997"/>
+      <w:bookmarkStart w:id="39" w:name="_Toc135508997"/>
       <w:r>
         <w:t>Mô tả use case Đăng nhập</w:t>
       </w:r>
-      <w:bookmarkEnd w:id="40"/>
+      <w:bookmarkEnd w:id="39"/>
     </w:p>
     <w:p>
       <w:pPr>
@@ -14461,11 +14550,11 @@
           <w:numId w:val="54"/>
         </w:numPr>
       </w:pPr>
-      <w:bookmarkStart w:id="41" w:name="_Toc135508998"/>
+      <w:bookmarkStart w:id="40" w:name="_Toc135508998"/>
       <w:r>
         <w:t>Mô tả use case Tìm kiếm địa điểm</w:t>
       </w:r>
-      <w:bookmarkEnd w:id="41"/>
+      <w:bookmarkEnd w:id="40"/>
     </w:p>
     <w:p>
       <w:pPr>
@@ -14833,14 +14922,14 @@
           <w:szCs w:val="28"/>
         </w:rPr>
       </w:pPr>
-      <w:bookmarkStart w:id="42" w:name="_Toc135508999"/>
+      <w:bookmarkStart w:id="41" w:name="_Toc135508999"/>
       <w:r>
         <w:rPr>
           <w:szCs w:val="28"/>
         </w:rPr>
         <w:t>Mô tả use case Đặt chỗ trực tuyến</w:t>
       </w:r>
-      <w:bookmarkEnd w:id="42"/>
+      <w:bookmarkEnd w:id="41"/>
       <w:r>
         <w:rPr>
           <w:szCs w:val="28"/>
@@ -15299,14 +15388,14 @@
           <w:szCs w:val="28"/>
         </w:rPr>
       </w:pPr>
-      <w:bookmarkStart w:id="43" w:name="_Toc135509000"/>
+      <w:bookmarkStart w:id="42" w:name="_Toc135509000"/>
       <w:r>
         <w:rPr>
           <w:szCs w:val="28"/>
         </w:rPr>
         <w:t>Mô tả use case Quản lý tài khoản</w:t>
       </w:r>
-      <w:bookmarkEnd w:id="43"/>
+      <w:bookmarkEnd w:id="42"/>
     </w:p>
     <w:p>
       <w:pPr>
@@ -15866,14 +15955,14 @@
           <w:szCs w:val="28"/>
         </w:rPr>
       </w:pPr>
-      <w:bookmarkStart w:id="44" w:name="_Toc135509001"/>
+      <w:bookmarkStart w:id="43" w:name="_Toc135509001"/>
       <w:r>
         <w:rPr>
           <w:szCs w:val="28"/>
         </w:rPr>
         <w:t>Mô tả use case Tổng hợp số lượng khách hàng</w:t>
       </w:r>
-      <w:bookmarkEnd w:id="44"/>
+      <w:bookmarkEnd w:id="43"/>
     </w:p>
     <w:p>
       <w:pPr>
@@ -16297,11 +16386,11 @@
           <w:numId w:val="54"/>
         </w:numPr>
       </w:pPr>
-      <w:bookmarkStart w:id="45" w:name="_Toc135509002"/>
+      <w:bookmarkStart w:id="44" w:name="_Toc135509002"/>
       <w:r>
         <w:t>Biểu đồ trình tự</w:t>
       </w:r>
-      <w:bookmarkEnd w:id="45"/>
+      <w:bookmarkEnd w:id="44"/>
     </w:p>
     <w:p>
       <w:pPr>
@@ -16320,7 +16409,7 @@
         </w:rPr>
         <w:t xml:space="preserve"> </w:t>
       </w:r>
-      <w:bookmarkStart w:id="46" w:name="_Toc135509003"/>
+      <w:bookmarkStart w:id="45" w:name="_Toc135509003"/>
       <w:r>
         <w:rPr>
           <w:lang w:val="en-US"/>
@@ -16330,7 +16419,7 @@
       <w:r>
         <w:t>se case Đăng ký tài khoản</w:t>
       </w:r>
-      <w:bookmarkEnd w:id="46"/>
+      <w:bookmarkEnd w:id="45"/>
     </w:p>
     <w:p/>
     <w:p/>
@@ -16396,22 +16485,35 @@
       <w:pPr>
         <w:pStyle w:val="Caption"/>
       </w:pPr>
-      <w:bookmarkStart w:id="47" w:name="_Toc135511121"/>
+      <w:bookmarkStart w:id="46" w:name="_Toc135511121"/>
       <w:r>
         <w:t xml:space="preserve">Hình </w:t>
       </w:r>
-      <w:fldSimple w:instr=" SEQ Hình \* ARABIC ">
-        <w:r>
-          <w:rPr>
-            <w:noProof/>
-          </w:rPr>
-          <w:t>8</w:t>
-        </w:r>
-      </w:fldSimple>
+      <w:r>
+        <w:fldChar w:fldCharType="begin"/>
+      </w:r>
+      <w:r>
+        <w:instrText xml:space="preserve"> SEQ Hình \* ARABIC </w:instrText>
+      </w:r>
+      <w:r>
+        <w:fldChar w:fldCharType="separate"/>
+      </w:r>
+      <w:r>
+        <w:rPr>
+          <w:noProof/>
+        </w:rPr>
+        <w:t>8</w:t>
+      </w:r>
+      <w:r>
+        <w:rPr>
+          <w:noProof/>
+        </w:rPr>
+        <w:fldChar w:fldCharType="end"/>
+      </w:r>
       <w:r>
         <w:t>: Use case Đăng kí tài khoản</w:t>
       </w:r>
-      <w:bookmarkEnd w:id="47"/>
+      <w:bookmarkEnd w:id="46"/>
     </w:p>
     <w:p>
       <w:pPr>
@@ -16436,7 +16538,7 @@
         </w:rPr>
         <w:t xml:space="preserve"> </w:t>
       </w:r>
-      <w:bookmarkStart w:id="48" w:name="_Toc135509004"/>
+      <w:bookmarkStart w:id="47" w:name="_Toc135509004"/>
       <w:r>
         <w:rPr>
           <w:lang w:val="en-US"/>
@@ -16452,7 +16554,7 @@
         </w:rPr>
         <w:t>p</w:t>
       </w:r>
-      <w:bookmarkEnd w:id="48"/>
+      <w:bookmarkEnd w:id="47"/>
     </w:p>
     <w:p>
       <w:r>
@@ -16511,22 +16613,35 @@
       <w:pPr>
         <w:pStyle w:val="Caption"/>
       </w:pPr>
-      <w:bookmarkStart w:id="49" w:name="_Toc135511122"/>
+      <w:bookmarkStart w:id="48" w:name="_Toc135511122"/>
       <w:r>
         <w:t xml:space="preserve">Hình </w:t>
       </w:r>
-      <w:fldSimple w:instr=" SEQ Hình \* ARABIC ">
-        <w:r>
-          <w:rPr>
-            <w:noProof/>
-          </w:rPr>
-          <w:t>9</w:t>
-        </w:r>
-      </w:fldSimple>
+      <w:r>
+        <w:fldChar w:fldCharType="begin"/>
+      </w:r>
+      <w:r>
+        <w:instrText xml:space="preserve"> SEQ Hình \* ARABIC </w:instrText>
+      </w:r>
+      <w:r>
+        <w:fldChar w:fldCharType="separate"/>
+      </w:r>
+      <w:r>
+        <w:rPr>
+          <w:noProof/>
+        </w:rPr>
+        <w:t>9</w:t>
+      </w:r>
+      <w:r>
+        <w:rPr>
+          <w:noProof/>
+        </w:rPr>
+        <w:fldChar w:fldCharType="end"/>
+      </w:r>
       <w:r>
         <w:t xml:space="preserve"> : Use case Đăng nhập</w:t>
       </w:r>
-      <w:bookmarkEnd w:id="49"/>
+      <w:bookmarkEnd w:id="48"/>
     </w:p>
     <w:p>
       <w:pPr>
@@ -16542,7 +16657,7 @@
           <w:numId w:val="54"/>
         </w:numPr>
       </w:pPr>
-      <w:bookmarkStart w:id="50" w:name="_Toc135509005"/>
+      <w:bookmarkStart w:id="49" w:name="_Toc135509005"/>
       <w:r>
         <w:rPr>
           <w:lang w:val="en-US"/>
@@ -16552,7 +16667,7 @@
       <w:r>
         <w:t>se case Tìm kiếm địa điểm</w:t>
       </w:r>
-      <w:bookmarkEnd w:id="50"/>
+      <w:bookmarkEnd w:id="49"/>
     </w:p>
     <w:p>
       <w:pPr>
@@ -16614,22 +16729,35 @@
       <w:pPr>
         <w:pStyle w:val="Caption"/>
       </w:pPr>
-      <w:bookmarkStart w:id="51" w:name="_Toc135511123"/>
+      <w:bookmarkStart w:id="50" w:name="_Toc135511123"/>
       <w:r>
         <w:t xml:space="preserve">Hình </w:t>
       </w:r>
-      <w:fldSimple w:instr=" SEQ Hình \* ARABIC ">
-        <w:r>
-          <w:rPr>
-            <w:noProof/>
-          </w:rPr>
-          <w:t>10</w:t>
-        </w:r>
-      </w:fldSimple>
+      <w:r>
+        <w:fldChar w:fldCharType="begin"/>
+      </w:r>
+      <w:r>
+        <w:instrText xml:space="preserve"> SEQ Hình \* ARABIC </w:instrText>
+      </w:r>
+      <w:r>
+        <w:fldChar w:fldCharType="separate"/>
+      </w:r>
+      <w:r>
+        <w:rPr>
+          <w:noProof/>
+        </w:rPr>
+        <w:t>10</w:t>
+      </w:r>
+      <w:r>
+        <w:rPr>
+          <w:noProof/>
+        </w:rPr>
+        <w:fldChar w:fldCharType="end"/>
+      </w:r>
       <w:r>
         <w:t>: Use case Tìm kiếm địa điểm</w:t>
       </w:r>
-      <w:bookmarkEnd w:id="51"/>
+      <w:bookmarkEnd w:id="50"/>
     </w:p>
     <w:p>
       <w:pPr>
@@ -16639,7 +16767,7 @@
           <w:numId w:val="54"/>
         </w:numPr>
       </w:pPr>
-      <w:bookmarkStart w:id="52" w:name="_Toc135509006"/>
+      <w:bookmarkStart w:id="51" w:name="_Toc135509006"/>
       <w:r>
         <w:rPr>
           <w:lang w:val="en-US"/>
@@ -16649,7 +16777,7 @@
       <w:r>
         <w:t>se case Đặt chỗ trực tuyến</w:t>
       </w:r>
-      <w:bookmarkEnd w:id="52"/>
+      <w:bookmarkEnd w:id="51"/>
     </w:p>
     <w:p>
       <w:pPr>
@@ -16711,22 +16839,35 @@
       <w:pPr>
         <w:pStyle w:val="Caption"/>
       </w:pPr>
-      <w:bookmarkStart w:id="53" w:name="_Toc135511124"/>
+      <w:bookmarkStart w:id="52" w:name="_Toc135511124"/>
       <w:r>
         <w:t xml:space="preserve">Hình </w:t>
       </w:r>
-      <w:fldSimple w:instr=" SEQ Hình \* ARABIC ">
-        <w:r>
-          <w:rPr>
-            <w:noProof/>
-          </w:rPr>
-          <w:t>11</w:t>
-        </w:r>
-      </w:fldSimple>
+      <w:r>
+        <w:fldChar w:fldCharType="begin"/>
+      </w:r>
+      <w:r>
+        <w:instrText xml:space="preserve"> SEQ Hình \* ARABIC </w:instrText>
+      </w:r>
+      <w:r>
+        <w:fldChar w:fldCharType="separate"/>
+      </w:r>
+      <w:r>
+        <w:rPr>
+          <w:noProof/>
+        </w:rPr>
+        <w:t>11</w:t>
+      </w:r>
+      <w:r>
+        <w:rPr>
+          <w:noProof/>
+        </w:rPr>
+        <w:fldChar w:fldCharType="end"/>
+      </w:r>
       <w:r>
         <w:t>: Use case Đặt chỗ trực tuyến</w:t>
       </w:r>
-      <w:bookmarkEnd w:id="53"/>
+      <w:bookmarkEnd w:id="52"/>
     </w:p>
     <w:p>
       <w:pPr>
@@ -16736,7 +16877,7 @@
           <w:numId w:val="54"/>
         </w:numPr>
       </w:pPr>
-      <w:bookmarkStart w:id="54" w:name="_Toc135509007"/>
+      <w:bookmarkStart w:id="53" w:name="_Toc135509007"/>
       <w:r>
         <w:rPr>
           <w:lang w:val="en-US"/>
@@ -16746,7 +16887,7 @@
       <w:r>
         <w:t>se case Quản lý tài khoản</w:t>
       </w:r>
-      <w:bookmarkEnd w:id="54"/>
+      <w:bookmarkEnd w:id="53"/>
     </w:p>
     <w:p>
       <w:pPr>
@@ -16808,22 +16949,35 @@
       <w:pPr>
         <w:pStyle w:val="Caption"/>
       </w:pPr>
-      <w:bookmarkStart w:id="55" w:name="_Toc135511125"/>
+      <w:bookmarkStart w:id="54" w:name="_Toc135511125"/>
       <w:r>
         <w:t xml:space="preserve">Hình </w:t>
       </w:r>
-      <w:fldSimple w:instr=" SEQ Hình \* ARABIC ">
-        <w:r>
-          <w:rPr>
-            <w:noProof/>
-          </w:rPr>
-          <w:t>12</w:t>
-        </w:r>
-      </w:fldSimple>
+      <w:r>
+        <w:fldChar w:fldCharType="begin"/>
+      </w:r>
+      <w:r>
+        <w:instrText xml:space="preserve"> SEQ Hình \* ARABIC </w:instrText>
+      </w:r>
+      <w:r>
+        <w:fldChar w:fldCharType="separate"/>
+      </w:r>
+      <w:r>
+        <w:rPr>
+          <w:noProof/>
+        </w:rPr>
+        <w:t>12</w:t>
+      </w:r>
+      <w:r>
+        <w:rPr>
+          <w:noProof/>
+        </w:rPr>
+        <w:fldChar w:fldCharType="end"/>
+      </w:r>
       <w:r>
         <w:t>: Use case Quản lý tài khoản</w:t>
       </w:r>
-      <w:bookmarkEnd w:id="55"/>
+      <w:bookmarkEnd w:id="54"/>
     </w:p>
     <w:p>
       <w:pPr>
@@ -16833,7 +16987,7 @@
           <w:numId w:val="54"/>
         </w:numPr>
       </w:pPr>
-      <w:bookmarkStart w:id="56" w:name="_Toc135509008"/>
+      <w:bookmarkStart w:id="55" w:name="_Toc135509008"/>
       <w:r>
         <w:rPr>
           <w:lang w:val="en-US"/>
@@ -16843,7 +16997,7 @@
       <w:r>
         <w:t>se case Tổng hợp số lượng khách hàng</w:t>
       </w:r>
-      <w:bookmarkEnd w:id="56"/>
+      <w:bookmarkEnd w:id="55"/>
     </w:p>
     <w:p/>
     <w:p>
@@ -16906,22 +17060,35 @@
       <w:pPr>
         <w:pStyle w:val="Caption"/>
       </w:pPr>
-      <w:bookmarkStart w:id="57" w:name="_Toc135511126"/>
+      <w:bookmarkStart w:id="56" w:name="_Toc135511126"/>
       <w:r>
         <w:t xml:space="preserve">Hình </w:t>
       </w:r>
-      <w:fldSimple w:instr=" SEQ Hình \* ARABIC ">
-        <w:r>
-          <w:rPr>
-            <w:noProof/>
-          </w:rPr>
-          <w:t>13</w:t>
-        </w:r>
-      </w:fldSimple>
+      <w:r>
+        <w:fldChar w:fldCharType="begin"/>
+      </w:r>
+      <w:r>
+        <w:instrText xml:space="preserve"> SEQ Hình \* ARABIC </w:instrText>
+      </w:r>
+      <w:r>
+        <w:fldChar w:fldCharType="separate"/>
+      </w:r>
+      <w:r>
+        <w:rPr>
+          <w:noProof/>
+        </w:rPr>
+        <w:t>13</w:t>
+      </w:r>
+      <w:r>
+        <w:rPr>
+          <w:noProof/>
+        </w:rPr>
+        <w:fldChar w:fldCharType="end"/>
+      </w:r>
       <w:r>
         <w:t>:  Use case Tổng hợp số lượng khách hàng</w:t>
       </w:r>
-      <w:bookmarkEnd w:id="57"/>
+      <w:bookmarkEnd w:id="56"/>
     </w:p>
     <w:p>
       <w:pPr>
@@ -16934,14 +17101,14 @@
           <w:lang w:val="en-US"/>
         </w:rPr>
       </w:pPr>
-      <w:bookmarkStart w:id="58" w:name="_Toc135509009"/>
+      <w:bookmarkStart w:id="57" w:name="_Toc135509009"/>
       <w:r>
         <w:rPr>
           <w:lang w:val="en-US"/>
         </w:rPr>
         <w:t>Mô hình hoá dữ liệu của hệ thống</w:t>
       </w:r>
-      <w:bookmarkEnd w:id="58"/>
+      <w:bookmarkEnd w:id="57"/>
       <w:r>
         <w:rPr>
           <w:lang w:val="en-US"/>
@@ -16960,14 +17127,14 @@
           <w:lang w:val="en-US"/>
         </w:rPr>
       </w:pPr>
-      <w:bookmarkStart w:id="59" w:name="_Toc135509010"/>
+      <w:bookmarkStart w:id="58" w:name="_Toc135509010"/>
       <w:r>
         <w:rPr>
           <w:lang w:val="en-US"/>
         </w:rPr>
         <w:t>Các yêu cầu về dữ liệu</w:t>
       </w:r>
-      <w:bookmarkEnd w:id="59"/>
+      <w:bookmarkEnd w:id="58"/>
     </w:p>
     <w:p>
       <w:pPr>
@@ -17071,7 +17238,21 @@
         <w:rPr>
           <w:sz w:val="28"/>
         </w:rPr>
-        <w:t xml:space="preserve"> gồm mã phòng, mã địa điểm, mã khách hàng, tên phòng, ngày lập, địa chỉ, mô tả, hình ảnh, giá cả, đánh giá. Mỗi phòng sẽ thuộc về 1 địa điểm và mỗi địa điểm có 1 hoặc nhiều phòng.</w:t>
+        <w:t xml:space="preserve"> gồm mã phòng, mã địa điểm, mã khách hàng, tên phòng, ngày lập, </w:t>
+      </w:r>
+      <w:bookmarkStart w:id="59" w:name="_GoBack"/>
+      <w:r>
+        <w:rPr>
+          <w:sz w:val="28"/>
+        </w:rPr>
+        <w:t xml:space="preserve">địa chỉ, mô tả, hình ảnh, giá cả, đánh giá. Mỗi phòng sẽ thuộc về 1 địa điểm </w:t>
+      </w:r>
+      <w:bookmarkEnd w:id="59"/>
+      <w:r>
+        <w:rPr>
+          <w:sz w:val="28"/>
+        </w:rPr>
+        <w:t>và mỗi địa điểm có 1 hoặc nhiều phòng.</w:t>
       </w:r>
     </w:p>
     <w:p>
@@ -17179,7 +17360,6 @@
         <w:t xml:space="preserve"> gồm mã báo cáo, mã đặt phòng, mã admin, thời gian, số lượng.</w:t>
       </w:r>
     </w:p>
-    <w:p/>
     <w:p>
       <w:pPr>
         <w:pStyle w:val="Heading4"/>
@@ -17264,14 +17444,30 @@
       <w:r>
         <w:t xml:space="preserve">Hình </w:t>
       </w:r>
-      <w:fldSimple w:instr=" SEQ Hình \* ARABIC ">
-        <w:r>
-          <w:rPr>
-            <w:noProof/>
-          </w:rPr>
-          <w:t>14</w:t>
-        </w:r>
-      </w:fldSimple>
+      <w:r>
+        <w:fldChar w:fldCharType="begin"/>
+      </w:r>
+      <w:r>
+        <w:instrText xml:space="preserve"> S</w:instrText>
+      </w:r>
+      <w:r>
+        <w:instrText xml:space="preserve">EQ Hình \* ARABIC </w:instrText>
+      </w:r>
+      <w:r>
+        <w:fldChar w:fldCharType="separate"/>
+      </w:r>
+      <w:r>
+        <w:rPr>
+          <w:noProof/>
+        </w:rPr>
+        <w:t>14</w:t>
+      </w:r>
+      <w:r>
+        <w:rPr>
+          <w:noProof/>
+        </w:rPr>
+        <w:fldChar w:fldCharType="end"/>
+      </w:r>
       <w:r>
         <w:t>: Biểu đồ thực thể liên kết mức logic</w:t>
       </w:r>
@@ -17357,14 +17553,27 @@
       <w:r>
         <w:t xml:space="preserve">Hình </w:t>
       </w:r>
-      <w:fldSimple w:instr=" SEQ Hình \* ARABIC ">
-        <w:r>
-          <w:rPr>
-            <w:noProof/>
-          </w:rPr>
-          <w:t>15</w:t>
-        </w:r>
-      </w:fldSimple>
+      <w:r>
+        <w:fldChar w:fldCharType="begin"/>
+      </w:r>
+      <w:r>
+        <w:instrText xml:space="preserve"> SEQ Hình \* ARABIC </w:instrText>
+      </w:r>
+      <w:r>
+        <w:fldChar w:fldCharType="separate"/>
+      </w:r>
+      <w:r>
+        <w:rPr>
+          <w:noProof/>
+        </w:rPr>
+        <w:t>15</w:t>
+      </w:r>
+      <w:r>
+        <w:rPr>
+          <w:noProof/>
+        </w:rPr>
+        <w:fldChar w:fldCharType="end"/>
+      </w:r>
       <w:r>
         <w:t>: Biểu đồ thực thể mức vật lý</w:t>
       </w:r>
@@ -17468,14 +17677,27 @@
       <w:r>
         <w:t xml:space="preserve"> </w:t>
       </w:r>
-      <w:fldSimple w:instr=" SEQ Hình \* ARABIC ">
-        <w:r>
-          <w:rPr>
-            <w:noProof/>
-          </w:rPr>
-          <w:t>16</w:t>
-        </w:r>
-      </w:fldSimple>
+      <w:r>
+        <w:fldChar w:fldCharType="begin"/>
+      </w:r>
+      <w:r>
+        <w:instrText xml:space="preserve"> SEQ Hình \* ARABIC </w:instrText>
+      </w:r>
+      <w:r>
+        <w:fldChar w:fldCharType="separate"/>
+      </w:r>
+      <w:r>
+        <w:rPr>
+          <w:noProof/>
+        </w:rPr>
+        <w:t>16</w:t>
+      </w:r>
+      <w:r>
+        <w:rPr>
+          <w:noProof/>
+        </w:rPr>
+        <w:fldChar w:fldCharType="end"/>
+      </w:r>
       <w:r>
         <w:t>: Bảng phòng</w:t>
       </w:r>
@@ -17568,14 +17790,27 @@
       <w:r>
         <w:t xml:space="preserve">Hình </w:t>
       </w:r>
-      <w:fldSimple w:instr=" SEQ Hình \* ARABIC ">
-        <w:r>
-          <w:rPr>
-            <w:noProof/>
-          </w:rPr>
-          <w:t>17</w:t>
-        </w:r>
-      </w:fldSimple>
+      <w:r>
+        <w:fldChar w:fldCharType="begin"/>
+      </w:r>
+      <w:r>
+        <w:instrText xml:space="preserve"> SEQ Hình \* ARABIC </w:instrText>
+      </w:r>
+      <w:r>
+        <w:fldChar w:fldCharType="separate"/>
+      </w:r>
+      <w:r>
+        <w:rPr>
+          <w:noProof/>
+        </w:rPr>
+        <w:t>17</w:t>
+      </w:r>
+      <w:r>
+        <w:rPr>
+          <w:noProof/>
+        </w:rPr>
+        <w:fldChar w:fldCharType="end"/>
+      </w:r>
       <w:r>
         <w:t>: Bảng khách hàng</w:t>
       </w:r>
@@ -17670,14 +17905,27 @@
       <w:r>
         <w:t xml:space="preserve"> </w:t>
       </w:r>
-      <w:fldSimple w:instr=" SEQ Hình \* ARABIC ">
-        <w:r>
-          <w:rPr>
-            <w:noProof/>
-          </w:rPr>
-          <w:t>18</w:t>
-        </w:r>
-      </w:fldSimple>
+      <w:r>
+        <w:fldChar w:fldCharType="begin"/>
+      </w:r>
+      <w:r>
+        <w:instrText xml:space="preserve"> SEQ Hình \* ARABIC </w:instrText>
+      </w:r>
+      <w:r>
+        <w:fldChar w:fldCharType="separate"/>
+      </w:r>
+      <w:r>
+        <w:rPr>
+          <w:noProof/>
+        </w:rPr>
+        <w:t>18</w:t>
+      </w:r>
+      <w:r>
+        <w:rPr>
+          <w:noProof/>
+        </w:rPr>
+        <w:fldChar w:fldCharType="end"/>
+      </w:r>
       <w:r>
         <w:t>: Bảng Đặt phòng</w:t>
       </w:r>
@@ -17766,14 +18014,27 @@
       <w:r>
         <w:t xml:space="preserve">Hình </w:t>
       </w:r>
-      <w:fldSimple w:instr=" SEQ Hình \* ARABIC ">
-        <w:r>
-          <w:rPr>
-            <w:noProof/>
-          </w:rPr>
-          <w:t>19</w:t>
-        </w:r>
-      </w:fldSimple>
+      <w:r>
+        <w:fldChar w:fldCharType="begin"/>
+      </w:r>
+      <w:r>
+        <w:instrText xml:space="preserve"> SEQ Hình \* ARABIC </w:instrText>
+      </w:r>
+      <w:r>
+        <w:fldChar w:fldCharType="separate"/>
+      </w:r>
+      <w:r>
+        <w:rPr>
+          <w:noProof/>
+        </w:rPr>
+        <w:t>19</w:t>
+      </w:r>
+      <w:r>
+        <w:rPr>
+          <w:noProof/>
+        </w:rPr>
+        <w:fldChar w:fldCharType="end"/>
+      </w:r>
       <w:r>
         <w:t>: Bảng Địa điểm</w:t>
       </w:r>
@@ -17872,14 +18133,27 @@
       <w:r>
         <w:t xml:space="preserve">Hình </w:t>
       </w:r>
-      <w:fldSimple w:instr=" SEQ Hình \* ARABIC ">
-        <w:r>
-          <w:rPr>
-            <w:noProof/>
-          </w:rPr>
-          <w:t>20</w:t>
-        </w:r>
-      </w:fldSimple>
+      <w:r>
+        <w:fldChar w:fldCharType="begin"/>
+      </w:r>
+      <w:r>
+        <w:instrText xml:space="preserve"> SEQ Hình \* ARABIC </w:instrText>
+      </w:r>
+      <w:r>
+        <w:fldChar w:fldCharType="separate"/>
+      </w:r>
+      <w:r>
+        <w:rPr>
+          <w:noProof/>
+        </w:rPr>
+        <w:t>20</w:t>
+      </w:r>
+      <w:r>
+        <w:rPr>
+          <w:noProof/>
+        </w:rPr>
+        <w:fldChar w:fldCharType="end"/>
+      </w:r>
       <w:r>
         <w:t>: Bảng Tài khoản</w:t>
       </w:r>
@@ -17971,14 +18245,27 @@
       <w:r>
         <w:t xml:space="preserve">Hình </w:t>
       </w:r>
-      <w:fldSimple w:instr=" SEQ Hình \* ARABIC ">
-        <w:r>
-          <w:rPr>
-            <w:noProof/>
-          </w:rPr>
-          <w:t>21</w:t>
-        </w:r>
-      </w:fldSimple>
+      <w:r>
+        <w:fldChar w:fldCharType="begin"/>
+      </w:r>
+      <w:r>
+        <w:instrText xml:space="preserve"> SEQ Hình \* ARABIC </w:instrText>
+      </w:r>
+      <w:r>
+        <w:fldChar w:fldCharType="separate"/>
+      </w:r>
+      <w:r>
+        <w:rPr>
+          <w:noProof/>
+        </w:rPr>
+        <w:t>21</w:t>
+      </w:r>
+      <w:r>
+        <w:rPr>
+          <w:noProof/>
+        </w:rPr>
+        <w:fldChar w:fldCharType="end"/>
+      </w:r>
       <w:r>
         <w:t>: Bảng Admin</w:t>
       </w:r>
@@ -18061,14 +18348,27 @@
       <w:r>
         <w:t xml:space="preserve">Hình </w:t>
       </w:r>
-      <w:fldSimple w:instr=" SEQ Hình \* ARABIC ">
-        <w:r>
-          <w:rPr>
-            <w:noProof/>
-          </w:rPr>
-          <w:t>22</w:t>
-        </w:r>
-      </w:fldSimple>
+      <w:r>
+        <w:fldChar w:fldCharType="begin"/>
+      </w:r>
+      <w:r>
+        <w:instrText xml:space="preserve"> SEQ Hình \* ARABIC </w:instrText>
+      </w:r>
+      <w:r>
+        <w:fldChar w:fldCharType="separate"/>
+      </w:r>
+      <w:r>
+        <w:rPr>
+          <w:noProof/>
+        </w:rPr>
+        <w:t>22</w:t>
+      </w:r>
+      <w:r>
+        <w:rPr>
+          <w:noProof/>
+        </w:rPr>
+        <w:fldChar w:fldCharType="end"/>
+      </w:r>
       <w:r>
         <w:t>: Bảng Báo cáo</w:t>
       </w:r>
@@ -18164,14 +18464,27 @@
       <w:r>
         <w:t xml:space="preserve">Hình </w:t>
       </w:r>
-      <w:fldSimple w:instr=" SEQ Hình \* ARABIC ">
-        <w:r>
-          <w:rPr>
-            <w:noProof/>
-          </w:rPr>
-          <w:t>23</w:t>
-        </w:r>
-      </w:fldSimple>
+      <w:r>
+        <w:fldChar w:fldCharType="begin"/>
+      </w:r>
+      <w:r>
+        <w:instrText xml:space="preserve"> SEQ Hình \* ARABIC </w:instrText>
+      </w:r>
+      <w:r>
+        <w:fldChar w:fldCharType="separate"/>
+      </w:r>
+      <w:r>
+        <w:rPr>
+          <w:noProof/>
+        </w:rPr>
+        <w:t>23</w:t>
+      </w:r>
+      <w:r>
+        <w:rPr>
+          <w:noProof/>
+        </w:rPr>
+        <w:fldChar w:fldCharType="end"/>
+      </w:r>
       <w:r>
         <w:t>: Mô hình cơ sở dữ liệu mức vật lý</w:t>
       </w:r>
@@ -18245,7 +18558,7 @@
           <w:rPr>
             <w:noProof/>
           </w:rPr>
-          <w:t>3</w:t>
+          <w:t>39</w:t>
         </w:r>
         <w:r>
           <w:rPr>
@@ -29866,7 +30179,7 @@
 </file>
 
 <file path=customXml/itemProps1.xml><?xml version="1.0" encoding="utf-8"?>
-<ds:datastoreItem xmlns:ds="http://schemas.openxmlformats.org/officeDocument/2006/customXml" ds:itemID="{D41483AF-F033-4B45-8A4D-4D61691E2E1C}">
+<ds:datastoreItem xmlns:ds="http://schemas.openxmlformats.org/officeDocument/2006/customXml" ds:itemID="{B9CD7FC0-6552-4455-ACDE-EA5344DBE056}">
   <ds:schemaRefs>
     <ds:schemaRef ds:uri="http://schemas.openxmlformats.org/officeDocument/2006/bibliography"/>
   </ds:schemaRefs>

</xml_diff>